<commit_message>
Deploy preview for PR 102 🛫
</commit_message>
<xml_diff>
--- a/pr-preview/pr-102/UCD-SeRG-Lab-Manual-tracked-changes.docx
+++ b/pr-preview/pr-102/UCD-SeRG-Lab-Manual-tracked-changes.docx
@@ -14,9 +14,11 @@
       <w:pPr>
         <w:pStyle w:val="Date"/>
       </w:pPr>
-      <w:r>
-        <w:t xml:space="preserve">Last updated: 2026-01-13</w:t>
-      </w:r>
+      <w:ins w:id="1" w:author="PR Preview" w:date="2024-01-01T00:00:00Z">
+        <w:r>
+          <w:t xml:space="preserve">Last updated: 2026-01-14</w:t>
+        </w:r>
+      </w:ins>
     </w:p>
     <w:bookmarkStart w:id="24" w:name="welcome-to-ucd-serg"/>
     <w:p>

</xml_diff>